<commit_message>
Updated Activity Details document
Added an idea for review as the answer to question 1-a
</commit_message>
<xml_diff>
--- a/.Activity Details.docx
+++ b/.Activity Details.docx
@@ -13,6 +13,7 @@
         <w:dataBinding w:prefixMappings="xmlns:ns0='http://purl.org/dc/elements/1.1/' xmlns:ns1='http://schemas.openxmlformats.org/package/2006/metadata/core-properties' " w:xpath="/ns1:coreProperties[1]/ns0:title[1]" w:storeItemID="{6C3C8BC8-F283-45AE-878A-BAB7291924A1}"/>
         <w:text/>
       </w:sdtPr>
+      <w:sdtEndPr/>
       <w:sdtContent>
         <w:p>
           <w:pPr>
@@ -35,6 +36,7 @@
         <w:dataBinding w:prefixMappings="xmlns:ns0='http://purl.org/dc/elements/1.1/' xmlns:ns1='http://schemas.openxmlformats.org/package/2006/metadata/core-properties' " w:xpath="/ns1:coreProperties[1]/ns0:subject[1]" w:storeItemID="{6C3C8BC8-F283-45AE-878A-BAB7291924A1}"/>
         <w:text/>
       </w:sdtPr>
+      <w:sdtEndPr/>
       <w:sdtContent>
         <w:p>
           <w:pPr>
@@ -80,8 +82,23 @@
           <w:numId w:val="1"/>
         </w:numPr>
       </w:pPr>
+      <w:r>
+        <w:t>The jumper turns 90 degrees to the right</w:t>
+      </w:r>
+      <w:r>
+        <w:t>.</w:t>
+      </w:r>
       <w:bookmarkStart w:id="0" w:name="_GoBack"/>
       <w:bookmarkEnd w:id="0"/>
+    </w:p>
+    <w:p>
+      <w:pPr>
+        <w:pStyle w:val="ListParagraph"/>
+        <w:numPr>
+          <w:ilvl w:val="0"/>
+          <w:numId w:val="1"/>
+        </w:numPr>
+      </w:pPr>
     </w:p>
     <w:p>
       <w:pPr>
@@ -898,19 +915,19 @@
 
 <file path=word/glossary/fontTable.xml><?xml version="1.0" encoding="utf-8"?>
 <w:fonts xmlns:mc="http://schemas.openxmlformats.org/markup-compatibility/2006" xmlns:r="http://schemas.openxmlformats.org/officeDocument/2006/relationships" xmlns:w="http://schemas.openxmlformats.org/wordprocessingml/2006/main" xmlns:w14="http://schemas.microsoft.com/office/word/2010/wordml" xmlns:w15="http://schemas.microsoft.com/office/word/2012/wordml" mc:Ignorable="w14 w15">
+  <w:font w:name="Calibri">
+    <w:panose1 w:val="020F0502020204030204"/>
+    <w:charset w:val="00"/>
+    <w:family w:val="swiss"/>
+    <w:pitch w:val="variable"/>
+    <w:sig w:usb0="E00002FF" w:usb1="4000ACFF" w:usb2="00000001" w:usb3="00000000" w:csb0="0000019F" w:csb1="00000000"/>
+  </w:font>
   <w:font w:name="Times New Roman">
     <w:panose1 w:val="02020603050405020304"/>
     <w:charset w:val="00"/>
     <w:family w:val="roman"/>
     <w:pitch w:val="variable"/>
     <w:sig w:usb0="E0002EFF" w:usb1="C0007843" w:usb2="00000009" w:usb3="00000000" w:csb0="000001FF" w:csb1="00000000"/>
-  </w:font>
-  <w:font w:name="Calibri">
-    <w:panose1 w:val="020F0502020204030204"/>
-    <w:charset w:val="00"/>
-    <w:family w:val="swiss"/>
-    <w:pitch w:val="variable"/>
-    <w:sig w:usb0="E00002FF" w:usb1="4000ACFF" w:usb2="00000001" w:usb3="00000000" w:csb0="0000019F" w:csb1="00000000"/>
   </w:font>
   <w:font w:name="Calibri Light">
     <w:panose1 w:val="020F0302020204030204"/>
@@ -938,6 +955,7 @@
   <w:rsids>
     <w:rsidRoot w:val="001E3A52"/>
     <w:rsid w:val="001E3A52"/>
+    <w:rsid w:val="00F24AF3"/>
   </w:rsids>
   <m:mathPr>
     <m:mathFont m:val="Cambria Math"/>

</xml_diff>